<commit_message>
reformulare exprimari in exercitii
</commit_message>
<xml_diff>
--- a/SQL/Prezentare_Workshop/SQL-Workshop.docx
+++ b/SQL/Prezentare_Workshop/SQL-Workshop.docx
@@ -1096,16 +1096,7 @@
           <w:sz w:val="24"/>
           <w:szCs w:val="24"/>
         </w:rPr>
-        <w:t xml:space="preserve"> virtualization from your BIOS</w:t>
-      </w:r>
-      <w:bookmarkStart w:id="1" w:name="_GoBack"/>
-      <w:bookmarkEnd w:id="1"/>
-      <w:r>
-        <w:rPr>
-          <w:sz w:val="24"/>
-          <w:szCs w:val="24"/>
-        </w:rPr>
-        <w:t>.</w:t>
+        <w:t xml:space="preserve"> virtualization from your BIOS.</w:t>
       </w:r>
     </w:p>
     <w:p>
@@ -1761,7 +1752,7 @@
           <w:szCs w:val="24"/>
         </w:rPr>
       </w:pPr>
-      <w:bookmarkStart w:id="2" w:name="_Toc417658887"/>
+      <w:bookmarkStart w:id="1" w:name="_Toc417658887"/>
       <w:r>
         <w:rPr>
           <w:rFonts w:cs="Arial"/>
@@ -1890,7 +1881,7 @@
         </w:rPr>
         <w:t>Data Definition Language</w:t>
       </w:r>
-      <w:bookmarkEnd w:id="2"/>
+      <w:bookmarkEnd w:id="1"/>
     </w:p>
     <w:p>
       <w:pPr>
@@ -4494,7 +4485,7 @@
           <w:szCs w:val="24"/>
         </w:rPr>
       </w:pPr>
-      <w:bookmarkStart w:id="3" w:name="_Toc417658888"/>
+      <w:bookmarkStart w:id="2" w:name="_Toc417658888"/>
       <w:r>
         <w:rPr>
           <w:rFonts w:asciiTheme="minorHAnsi" w:hAnsiTheme="minorHAnsi"/>
@@ -4503,7 +4494,7 @@
         </w:rPr>
         <w:t>Constraints</w:t>
       </w:r>
-      <w:bookmarkEnd w:id="3"/>
+      <w:bookmarkEnd w:id="2"/>
     </w:p>
     <w:p>
       <w:pPr>
@@ -4557,7 +4548,17 @@
           <w:sz w:val="24"/>
           <w:szCs w:val="24"/>
         </w:rPr>
-        <w:t>Create the relations between the tables by alter</w:t>
+        <w:t xml:space="preserve">Create </w:t>
+      </w:r>
+      <w:bookmarkStart w:id="3" w:name="_GoBack"/>
+      <w:bookmarkEnd w:id="3"/>
+      <w:r>
+        <w:rPr>
+          <w:rFonts w:cs="Arial"/>
+          <w:sz w:val="24"/>
+          <w:szCs w:val="24"/>
+        </w:rPr>
+        <w:t>relations between the tables by alter</w:t>
       </w:r>
       <w:r>
         <w:rPr>
@@ -4670,15 +4671,7 @@
           <w:sz w:val="24"/>
           <w:szCs w:val="24"/>
         </w:rPr>
-        <w:t xml:space="preserve">– every employee should have a </w:t>
-      </w:r>
-      <w:r>
-        <w:rPr>
-          <w:rFonts w:cs="Arial"/>
-          <w:sz w:val="24"/>
-          <w:szCs w:val="24"/>
-        </w:rPr>
-        <w:t>job</w:t>
+        <w:t>– every employee should have a job</w:t>
       </w:r>
     </w:p>
     <w:p>
@@ -4713,15 +4706,7 @@
           <w:sz w:val="24"/>
           <w:szCs w:val="24"/>
         </w:rPr>
-        <w:t xml:space="preserve">– every employee should have a </w:t>
-      </w:r>
-      <w:r>
-        <w:rPr>
-          <w:rFonts w:cs="Arial"/>
-          <w:sz w:val="24"/>
-          <w:szCs w:val="24"/>
-        </w:rPr>
-        <w:t>manager, who is also an employee</w:t>
+        <w:t>– every employee should have a manager, who is also an employee</w:t>
       </w:r>
     </w:p>
     <w:p>
@@ -6958,7 +6943,23 @@
           <w:sz w:val="24"/>
           <w:szCs w:val="24"/>
         </w:rPr>
-        <w:t>Return all employees</w:t>
+        <w:t>Retrieve</w:t>
+      </w:r>
+      <w:r>
+        <w:rPr>
+          <w:rFonts w:cs="Arial"/>
+          <w:sz w:val="24"/>
+          <w:szCs w:val="24"/>
+        </w:rPr>
+        <w:t xml:space="preserve"> all employees</w:t>
+      </w:r>
+      <w:r>
+        <w:rPr>
+          <w:rFonts w:cs="Arial"/>
+          <w:sz w:val="24"/>
+          <w:szCs w:val="24"/>
+        </w:rPr>
+        <w:t xml:space="preserve"> from the database.</w:t>
       </w:r>
     </w:p>
     <w:p>
@@ -6984,7 +6985,31 @@
           <w:sz w:val="24"/>
           <w:szCs w:val="24"/>
         </w:rPr>
-        <w:t>Return all departments</w:t>
+        <w:t>Retrieve</w:t>
+      </w:r>
+      <w:r>
+        <w:rPr>
+          <w:rFonts w:cs="Arial"/>
+          <w:sz w:val="24"/>
+          <w:szCs w:val="24"/>
+        </w:rPr>
+        <w:t xml:space="preserve"> all </w:t>
+      </w:r>
+      <w:r>
+        <w:rPr>
+          <w:rFonts w:cs="Arial"/>
+          <w:sz w:val="24"/>
+          <w:szCs w:val="24"/>
+        </w:rPr>
+        <w:t>departments</w:t>
+      </w:r>
+      <w:r>
+        <w:rPr>
+          <w:rFonts w:cs="Arial"/>
+          <w:sz w:val="24"/>
+          <w:szCs w:val="24"/>
+        </w:rPr>
+        <w:t xml:space="preserve"> from the database.</w:t>
       </w:r>
     </w:p>
     <w:p>
@@ -7010,7 +7035,31 @@
           <w:sz w:val="24"/>
           <w:szCs w:val="24"/>
         </w:rPr>
-        <w:t>Return all jobs</w:t>
+        <w:t>Retrieve</w:t>
+      </w:r>
+      <w:r>
+        <w:rPr>
+          <w:rFonts w:cs="Arial"/>
+          <w:sz w:val="24"/>
+          <w:szCs w:val="24"/>
+        </w:rPr>
+        <w:t xml:space="preserve"> all </w:t>
+      </w:r>
+      <w:r>
+        <w:rPr>
+          <w:rFonts w:cs="Arial"/>
+          <w:sz w:val="24"/>
+          <w:szCs w:val="24"/>
+        </w:rPr>
+        <w:t>jobs</w:t>
+      </w:r>
+      <w:r>
+        <w:rPr>
+          <w:rFonts w:cs="Arial"/>
+          <w:sz w:val="24"/>
+          <w:szCs w:val="24"/>
+        </w:rPr>
+        <w:t xml:space="preserve"> from the database.</w:t>
       </w:r>
     </w:p>
     <w:p>
@@ -7036,7 +7085,103 @@
           <w:sz w:val="24"/>
           <w:szCs w:val="24"/>
         </w:rPr>
-        <w:t>Return First Name and Last Name for all employees</w:t>
+        <w:t>Retrieve</w:t>
+      </w:r>
+      <w:r>
+        <w:rPr>
+          <w:rFonts w:cs="Arial"/>
+          <w:sz w:val="24"/>
+          <w:szCs w:val="24"/>
+        </w:rPr>
+        <w:t xml:space="preserve"> </w:t>
+      </w:r>
+      <w:r>
+        <w:rPr>
+          <w:rFonts w:cs="Arial"/>
+          <w:sz w:val="24"/>
+          <w:szCs w:val="24"/>
+        </w:rPr>
+        <w:t>only the f</w:t>
+      </w:r>
+      <w:r>
+        <w:rPr>
+          <w:rFonts w:cs="Arial"/>
+          <w:sz w:val="24"/>
+          <w:szCs w:val="24"/>
+        </w:rPr>
+        <w:t xml:space="preserve">irst </w:t>
+      </w:r>
+      <w:r>
+        <w:rPr>
+          <w:rFonts w:cs="Arial"/>
+          <w:sz w:val="24"/>
+          <w:szCs w:val="24"/>
+        </w:rPr>
+        <w:t>n</w:t>
+      </w:r>
+      <w:r>
+        <w:rPr>
+          <w:rFonts w:cs="Arial"/>
+          <w:sz w:val="24"/>
+          <w:szCs w:val="24"/>
+        </w:rPr>
+        <w:t xml:space="preserve">ame and </w:t>
+      </w:r>
+      <w:r>
+        <w:rPr>
+          <w:rFonts w:cs="Arial"/>
+          <w:sz w:val="24"/>
+          <w:szCs w:val="24"/>
+        </w:rPr>
+        <w:t>l</w:t>
+      </w:r>
+      <w:r>
+        <w:rPr>
+          <w:rFonts w:cs="Arial"/>
+          <w:sz w:val="24"/>
+          <w:szCs w:val="24"/>
+        </w:rPr>
+        <w:t xml:space="preserve">ast </w:t>
+      </w:r>
+      <w:r>
+        <w:rPr>
+          <w:rFonts w:cs="Arial"/>
+          <w:sz w:val="24"/>
+          <w:szCs w:val="24"/>
+        </w:rPr>
+        <w:t>n</w:t>
+      </w:r>
+      <w:r>
+        <w:rPr>
+          <w:rFonts w:cs="Arial"/>
+          <w:sz w:val="24"/>
+          <w:szCs w:val="24"/>
+        </w:rPr>
+        <w:t xml:space="preserve">ame </w:t>
+      </w:r>
+      <w:r>
+        <w:rPr>
+          <w:rFonts w:cs="Arial"/>
+          <w:sz w:val="24"/>
+          <w:szCs w:val="24"/>
+        </w:rPr>
+        <w:t>of</w:t>
+      </w:r>
+      <w:r>
+        <w:rPr>
+          <w:rFonts w:cs="Arial"/>
+          <w:sz w:val="24"/>
+          <w:szCs w:val="24"/>
+        </w:rPr>
+        <w:t xml:space="preserve"> all employees</w:t>
+      </w:r>
+      <w:r>
+        <w:rPr>
+          <w:rFonts w:cs="Arial"/>
+          <w:sz w:val="24"/>
+          <w:szCs w:val="24"/>
+        </w:rPr>
+        <w:t>.</w:t>
       </w:r>
     </w:p>
     <w:p>
@@ -7062,7 +7207,23 @@
           <w:sz w:val="24"/>
           <w:szCs w:val="24"/>
         </w:rPr>
-        <w:t>Return all e</w:t>
+        <w:t>Ret</w:t>
+      </w:r>
+      <w:r>
+        <w:rPr>
+          <w:rFonts w:cs="Arial"/>
+          <w:sz w:val="24"/>
+          <w:szCs w:val="24"/>
+        </w:rPr>
+        <w:t xml:space="preserve">rieve </w:t>
+      </w:r>
+      <w:r>
+        <w:rPr>
+          <w:rFonts w:cs="Arial"/>
+          <w:sz w:val="24"/>
+          <w:szCs w:val="24"/>
+        </w:rPr>
+        <w:t>all e</w:t>
       </w:r>
       <w:r>
         <w:rPr>
@@ -7148,7 +7309,15 @@
           <w:sz w:val="24"/>
           <w:szCs w:val="24"/>
         </w:rPr>
-        <w:t xml:space="preserve">Return all </w:t>
+        <w:t xml:space="preserve">Find </w:t>
+      </w:r>
+      <w:r>
+        <w:rPr>
+          <w:rFonts w:cs="Arial"/>
+          <w:sz w:val="24"/>
+          <w:szCs w:val="24"/>
+        </w:rPr>
+        <w:t xml:space="preserve">all </w:t>
       </w:r>
       <w:r>
         <w:rPr>
@@ -7511,15 +7680,23 @@
           <w:sz w:val="24"/>
           <w:szCs w:val="24"/>
         </w:rPr>
-        <w:t>, but also return the department name in the SELECT clause</w:t>
-      </w:r>
-      <w:r>
-        <w:rPr>
-          <w:rFonts w:cs="Arial"/>
-          <w:sz w:val="24"/>
-          <w:szCs w:val="24"/>
-        </w:rPr>
-        <w:t xml:space="preserve"> (JOIN</w:t>
+        <w:t xml:space="preserve">, but also </w:t>
+      </w:r>
+      <w:r>
+        <w:rPr>
+          <w:rFonts w:cs="Arial"/>
+          <w:sz w:val="24"/>
+          <w:szCs w:val="24"/>
+        </w:rPr>
+        <w:t xml:space="preserve">add the department name. </w:t>
+      </w:r>
+      <w:r>
+        <w:rPr>
+          <w:rFonts w:cs="Arial"/>
+          <w:sz w:val="24"/>
+          <w:szCs w:val="24"/>
+        </w:rPr>
+        <w:t>(JOIN</w:t>
       </w:r>
       <w:r>
         <w:rPr>
@@ -7561,7 +7738,15 @@
           <w:sz w:val="24"/>
           <w:szCs w:val="24"/>
         </w:rPr>
-        <w:t>Return a</w:t>
+        <w:t>Find</w:t>
+      </w:r>
+      <w:r>
+        <w:rPr>
+          <w:rFonts w:cs="Arial"/>
+          <w:sz w:val="24"/>
+          <w:szCs w:val="24"/>
+        </w:rPr>
+        <w:t xml:space="preserve"> a</w:t>
       </w:r>
       <w:r>
         <w:rPr>
@@ -8080,7 +8265,15 @@
           <w:sz w:val="24"/>
           <w:szCs w:val="24"/>
         </w:rPr>
-        <w:t>Return a date from a varchar2 field</w:t>
+        <w:t>Convert and show</w:t>
+      </w:r>
+      <w:r>
+        <w:rPr>
+          <w:rFonts w:cs="Arial"/>
+          <w:sz w:val="24"/>
+          <w:szCs w:val="24"/>
+        </w:rPr>
+        <w:t xml:space="preserve"> a date from a varchar2 field</w:t>
       </w:r>
     </w:p>
     <w:p>
@@ -8298,7 +8491,15 @@
           <w:sz w:val="24"/>
           <w:szCs w:val="24"/>
         </w:rPr>
-        <w:t>Return all employees First Name, with Upper case and Email with Lower case</w:t>
+        <w:t>Find</w:t>
+      </w:r>
+      <w:r>
+        <w:rPr>
+          <w:rFonts w:cs="Arial"/>
+          <w:sz w:val="24"/>
+          <w:szCs w:val="24"/>
+        </w:rPr>
+        <w:t xml:space="preserve"> all employees First Name, with Upper case and Email with Lower case</w:t>
       </w:r>
     </w:p>
     <w:p>
@@ -8324,7 +8525,15 @@
           <w:sz w:val="24"/>
           <w:szCs w:val="24"/>
         </w:rPr>
-        <w:t xml:space="preserve">Return all </w:t>
+        <w:t>Find</w:t>
+      </w:r>
+      <w:r>
+        <w:rPr>
+          <w:rFonts w:cs="Arial"/>
+          <w:sz w:val="24"/>
+          <w:szCs w:val="24"/>
+        </w:rPr>
+        <w:t xml:space="preserve"> all </w:t>
       </w:r>
       <w:r>
         <w:rPr>
@@ -8382,7 +8591,23 @@
           <w:sz w:val="24"/>
           <w:szCs w:val="24"/>
         </w:rPr>
-        <w:t xml:space="preserve"> function: return the total number of employees. </w:t>
+        <w:t xml:space="preserve"> function: </w:t>
+      </w:r>
+      <w:r>
+        <w:rPr>
+          <w:rFonts w:cs="Arial"/>
+          <w:sz w:val="24"/>
+          <w:szCs w:val="24"/>
+        </w:rPr>
+        <w:t>calculate</w:t>
+      </w:r>
+      <w:r>
+        <w:rPr>
+          <w:rFonts w:cs="Arial"/>
+          <w:sz w:val="24"/>
+          <w:szCs w:val="24"/>
+        </w:rPr>
+        <w:t xml:space="preserve"> the total number of employees. </w:t>
       </w:r>
     </w:p>
     <w:p>
@@ -8408,7 +8633,23 @@
           <w:sz w:val="24"/>
           <w:szCs w:val="24"/>
         </w:rPr>
-        <w:t>Return the number of employees with job IT_PROG</w:t>
+        <w:t>Calculate</w:t>
+      </w:r>
+      <w:r>
+        <w:rPr>
+          <w:rFonts w:cs="Arial"/>
+          <w:sz w:val="24"/>
+          <w:szCs w:val="24"/>
+        </w:rPr>
+        <w:t xml:space="preserve"> and show</w:t>
+      </w:r>
+      <w:r>
+        <w:rPr>
+          <w:rFonts w:cs="Arial"/>
+          <w:sz w:val="24"/>
+          <w:szCs w:val="24"/>
+        </w:rPr>
+        <w:t xml:space="preserve"> the number of employees with job IT_PROG</w:t>
       </w:r>
     </w:p>
     <w:p>
@@ -8435,7 +8676,31 @@
           <w:szCs w:val="24"/>
         </w:rPr>
         <w:lastRenderedPageBreak/>
-        <w:t>Return the number of employees for each department (count + group by)</w:t>
+        <w:t>Calculate</w:t>
+      </w:r>
+      <w:r>
+        <w:rPr>
+          <w:rFonts w:cs="Arial"/>
+          <w:sz w:val="24"/>
+          <w:szCs w:val="24"/>
+        </w:rPr>
+        <w:t xml:space="preserve"> </w:t>
+      </w:r>
+      <w:r>
+        <w:rPr>
+          <w:rFonts w:cs="Arial"/>
+          <w:sz w:val="24"/>
+          <w:szCs w:val="24"/>
+        </w:rPr>
+        <w:t>and show</w:t>
+      </w:r>
+      <w:r>
+        <w:rPr>
+          <w:rFonts w:cs="Arial"/>
+          <w:sz w:val="24"/>
+          <w:szCs w:val="24"/>
+        </w:rPr>
+        <w:t xml:space="preserve"> the number of employees for each department (count + group by)</w:t>
       </w:r>
     </w:p>
     <w:p>
@@ -8461,7 +8726,31 @@
           <w:sz w:val="24"/>
           <w:szCs w:val="24"/>
         </w:rPr>
-        <w:t xml:space="preserve">Return the </w:t>
+        <w:t>Calculate</w:t>
+      </w:r>
+      <w:r>
+        <w:rPr>
+          <w:rFonts w:cs="Arial"/>
+          <w:sz w:val="24"/>
+          <w:szCs w:val="24"/>
+        </w:rPr>
+        <w:t xml:space="preserve"> </w:t>
+      </w:r>
+      <w:r>
+        <w:rPr>
+          <w:rFonts w:cs="Arial"/>
+          <w:sz w:val="24"/>
+          <w:szCs w:val="24"/>
+        </w:rPr>
+        <w:t>and show</w:t>
+      </w:r>
+      <w:r>
+        <w:rPr>
+          <w:rFonts w:cs="Arial"/>
+          <w:sz w:val="24"/>
+          <w:szCs w:val="24"/>
+        </w:rPr>
+        <w:t xml:space="preserve"> the </w:t>
       </w:r>
       <w:r>
         <w:rPr>
@@ -8519,7 +8808,31 @@
           <w:sz w:val="24"/>
           <w:szCs w:val="24"/>
         </w:rPr>
-        <w:t xml:space="preserve">Return max, min salary from employees </w:t>
+        <w:t>Calculate</w:t>
+      </w:r>
+      <w:r>
+        <w:rPr>
+          <w:rFonts w:cs="Arial"/>
+          <w:sz w:val="24"/>
+          <w:szCs w:val="24"/>
+        </w:rPr>
+        <w:t xml:space="preserve"> </w:t>
+      </w:r>
+      <w:r>
+        <w:rPr>
+          <w:rFonts w:cs="Arial"/>
+          <w:sz w:val="24"/>
+          <w:szCs w:val="24"/>
+        </w:rPr>
+        <w:t>and show</w:t>
+      </w:r>
+      <w:r>
+        <w:rPr>
+          <w:rFonts w:cs="Arial"/>
+          <w:sz w:val="24"/>
+          <w:szCs w:val="24"/>
+        </w:rPr>
+        <w:t xml:space="preserve"> max, min salary from employees </w:t>
       </w:r>
       <w:r>
         <w:rPr>
@@ -9725,6 +10038,7 @@
           <w:sz w:val="24"/>
           <w:szCs w:val="24"/>
         </w:rPr>
+        <w:lastRenderedPageBreak/>
         <w:t xml:space="preserve">                &lt;/configuration&gt;</w:t>
       </w:r>
     </w:p>
@@ -9741,7 +10055,6 @@
           <w:sz w:val="24"/>
           <w:szCs w:val="24"/>
         </w:rPr>
-        <w:lastRenderedPageBreak/>
         <w:t xml:space="preserve">                &lt;</w:t>
       </w:r>
       <w:proofErr w:type="gramStart"/>
@@ -11121,6 +11434,7 @@
           <w:sz w:val="24"/>
           <w:szCs w:val="24"/>
         </w:rPr>
+        <w:lastRenderedPageBreak/>
         <w:t xml:space="preserve">Create </w:t>
       </w:r>
       <w:r>
@@ -14162,7 +14476,7 @@
 </file>
 
 <file path=customXml/itemProps1.xml><?xml version="1.0" encoding="utf-8"?>
-<ds:datastoreItem xmlns:ds="http://schemas.openxmlformats.org/officeDocument/2006/customXml" ds:itemID="{7CF6A372-2F38-4A6B-9D55-07C133DA66C4}">
+<ds:datastoreItem xmlns:ds="http://schemas.openxmlformats.org/officeDocument/2006/customXml" ds:itemID="{76ABAB01-B91B-4FA8-BB9F-505B5CFAE216}">
   <ds:schemaRefs>
     <ds:schemaRef ds:uri="http://schemas.openxmlformats.org/officeDocument/2006/bibliography"/>
   </ds:schemaRefs>

</xml_diff>